<commit_message>
MODIFY /branches/Thi/Constructing Attack Scenarios through Correlation of Intrusion Alerts.docx Add question number 1.
</commit_message>
<xml_diff>
--- a/Constructing Attack Scenarios through Correlation of Intrusion Alerts.docx
+++ b/Constructing Attack Scenarios through Correlation of Intrusion Alerts.docx
@@ -4169,6 +4169,7 @@
         <w:rPr>
           <w:rFonts w:cstheme="minorHAnsi"/>
           <w:noProof/>
+          <w:lang w:val="vi-VN" w:eastAsia="zh-CN"/>
         </w:rPr>
         <w:drawing>
           <wp:inline distT="0" distB="0" distL="0" distR="0">
@@ -5160,6 +5161,7 @@
       <w:r>
         <w:rPr>
           <w:noProof/>
+          <w:lang w:val="vi-VN" w:eastAsia="zh-CN"/>
         </w:rPr>
         <w:lastRenderedPageBreak/>
         <w:drawing>
@@ -6585,6 +6587,7 @@
       <w:r>
         <w:rPr>
           <w:noProof/>
+          <w:lang w:val="vi-VN" w:eastAsia="zh-CN"/>
         </w:rPr>
         <w:drawing>
           <wp:inline distT="0" distB="0" distL="0" distR="0">
@@ -7089,6 +7092,7 @@
       <w:r>
         <w:rPr>
           <w:noProof/>
+          <w:lang w:val="vi-VN" w:eastAsia="zh-CN"/>
         </w:rPr>
         <w:drawing>
           <wp:inline distT="0" distB="0" distL="0" distR="0">
@@ -7255,6 +7259,7 @@
       <w:r>
         <w:rPr>
           <w:noProof/>
+          <w:lang w:val="vi-VN" w:eastAsia="zh-CN"/>
         </w:rPr>
         <w:drawing>
           <wp:inline distT="0" distB="0" distL="0" distR="0">
@@ -7517,6 +7522,7 @@
       <w:r>
         <w:rPr>
           <w:noProof/>
+          <w:lang w:val="vi-VN" w:eastAsia="zh-CN"/>
         </w:rPr>
         <w:drawing>
           <wp:inline distT="0" distB="0" distL="0" distR="0">
@@ -7625,6 +7631,7 @@
       <w:r>
         <w:rPr>
           <w:noProof/>
+          <w:lang w:val="vi-VN" w:eastAsia="zh-CN"/>
         </w:rPr>
         <w:drawing>
           <wp:inline distT="0" distB="0" distL="0" distR="0">
@@ -7719,6 +7726,7 @@
       <w:r>
         <w:rPr>
           <w:noProof/>
+          <w:lang w:val="vi-VN" w:eastAsia="zh-CN"/>
         </w:rPr>
         <w:drawing>
           <wp:inline distT="0" distB="0" distL="0" distR="0">
@@ -8284,6 +8292,9 @@
           <w:ilvl w:val="0"/>
           <w:numId w:val="1"/>
         </w:numPr>
+        <w:rPr>
+          <w:lang w:val="fr-FR"/>
+        </w:rPr>
       </w:pPr>
       <w:proofErr w:type="spellStart"/>
       <w:r>
@@ -8371,327 +8382,596 @@
       </w:r>
       <w:proofErr w:type="spellEnd"/>
       <w:r>
-        <w:t>. (</w:t>
-      </w:r>
-      <w:proofErr w:type="spellStart"/>
-      <w:proofErr w:type="gramStart"/>
-      <w:r>
+        <w:t xml:space="preserve">. </w:t>
+      </w:r>
+      <w:r>
+        <w:rPr>
+          <w:lang w:val="fr-FR"/>
+        </w:rPr>
+        <w:t>(</w:t>
+      </w:r>
+      <w:proofErr w:type="spellStart"/>
+      <w:r>
+        <w:rPr>
+          <w:lang w:val="fr-FR"/>
+        </w:rPr>
         <w:t>ví</w:t>
       </w:r>
       <w:proofErr w:type="spellEnd"/>
-      <w:proofErr w:type="gramEnd"/>
-      <w:r>
-        <w:t xml:space="preserve"> </w:t>
-      </w:r>
-      <w:proofErr w:type="spellStart"/>
-      <w:r>
+      <w:r>
+        <w:rPr>
+          <w:lang w:val="fr-FR"/>
+        </w:rPr>
+        <w:t xml:space="preserve"> </w:t>
+      </w:r>
+      <w:proofErr w:type="spellStart"/>
+      <w:r>
+        <w:rPr>
+          <w:lang w:val="fr-FR"/>
+        </w:rPr>
         <w:t>dụ</w:t>
       </w:r>
       <w:proofErr w:type="spellEnd"/>
       <w:r>
+        <w:rPr>
+          <w:lang w:val="fr-FR"/>
+        </w:rPr>
         <w:t xml:space="preserve">: </w:t>
       </w:r>
       <w:proofErr w:type="spellStart"/>
       <w:r>
+        <w:rPr>
+          <w:lang w:val="fr-FR"/>
+        </w:rPr>
         <w:t>OSSolaris</w:t>
       </w:r>
       <w:proofErr w:type="spellEnd"/>
       <w:r>
+        <w:rPr>
+          <w:lang w:val="fr-FR"/>
+        </w:rPr>
         <w:t>(</w:t>
       </w:r>
       <w:proofErr w:type="spellStart"/>
       <w:r>
+        <w:rPr>
+          <w:lang w:val="fr-FR"/>
+        </w:rPr>
         <w:t>DestIP</w:t>
       </w:r>
       <w:proofErr w:type="spellEnd"/>
       <w:r>
+        <w:rPr>
+          <w:lang w:val="fr-FR"/>
+        </w:rPr>
         <w:t xml:space="preserve">) </w:t>
       </w:r>
       <w:r>
         <w:sym w:font="Wingdings" w:char="F0E0"/>
       </w:r>
       <w:r>
+        <w:rPr>
+          <w:lang w:val="fr-FR"/>
+        </w:rPr>
         <w:t xml:space="preserve"> OSUNIX(</w:t>
       </w:r>
       <w:proofErr w:type="spellStart"/>
       <w:r>
+        <w:rPr>
+          <w:lang w:val="fr-FR"/>
+        </w:rPr>
         <w:t>DestIP</w:t>
       </w:r>
       <w:proofErr w:type="spellEnd"/>
       <w:r>
+        <w:rPr>
+          <w:lang w:val="fr-FR"/>
+        </w:rPr>
         <w:t xml:space="preserve">)). </w:t>
       </w:r>
       <w:proofErr w:type="spellStart"/>
       <w:r>
+        <w:rPr>
+          <w:lang w:val="fr-FR"/>
+        </w:rPr>
         <w:t>Các</w:t>
       </w:r>
       <w:proofErr w:type="spellEnd"/>
       <w:r>
-        <w:t xml:space="preserve"> </w:t>
-      </w:r>
-      <w:proofErr w:type="spellStart"/>
-      <w:r>
+        <w:rPr>
+          <w:lang w:val="fr-FR"/>
+        </w:rPr>
+        <w:t xml:space="preserve"> </w:t>
+      </w:r>
+      <w:proofErr w:type="spellStart"/>
+      <w:r>
+        <w:rPr>
+          <w:lang w:val="fr-FR"/>
+        </w:rPr>
         <w:t>dẫn</w:t>
       </w:r>
       <w:proofErr w:type="spellEnd"/>
       <w:r>
-        <w:t xml:space="preserve"> </w:t>
-      </w:r>
-      <w:proofErr w:type="spellStart"/>
-      <w:r>
+        <w:rPr>
+          <w:lang w:val="fr-FR"/>
+        </w:rPr>
+        <w:t xml:space="preserve"> </w:t>
+      </w:r>
+      <w:proofErr w:type="spellStart"/>
+      <w:r>
+        <w:rPr>
+          <w:lang w:val="fr-FR"/>
+        </w:rPr>
         <w:t>xuất</w:t>
       </w:r>
       <w:proofErr w:type="spellEnd"/>
       <w:r>
-        <w:t xml:space="preserve"> </w:t>
-      </w:r>
-      <w:proofErr w:type="spellStart"/>
-      <w:r>
+        <w:rPr>
+          <w:lang w:val="fr-FR"/>
+        </w:rPr>
+        <w:t xml:space="preserve"> </w:t>
+      </w:r>
+      <w:proofErr w:type="spellStart"/>
+      <w:r>
+        <w:rPr>
+          <w:lang w:val="fr-FR"/>
+        </w:rPr>
         <w:t>này</w:t>
       </w:r>
       <w:proofErr w:type="spellEnd"/>
       <w:r>
-        <w:t xml:space="preserve"> </w:t>
-      </w:r>
-      <w:proofErr w:type="spellStart"/>
-      <w:r>
+        <w:rPr>
+          <w:lang w:val="fr-FR"/>
+        </w:rPr>
+        <w:t xml:space="preserve"> </w:t>
+      </w:r>
+      <w:proofErr w:type="spellStart"/>
+      <w:r>
+        <w:rPr>
+          <w:lang w:val="fr-FR"/>
+        </w:rPr>
         <w:t>không</w:t>
       </w:r>
       <w:proofErr w:type="spellEnd"/>
       <w:r>
-        <w:t xml:space="preserve"> </w:t>
-      </w:r>
-      <w:proofErr w:type="spellStart"/>
-      <w:r>
+        <w:rPr>
+          <w:lang w:val="fr-FR"/>
+        </w:rPr>
+        <w:t xml:space="preserve"> </w:t>
+      </w:r>
+      <w:proofErr w:type="spellStart"/>
+      <w:r>
+        <w:rPr>
+          <w:lang w:val="fr-FR"/>
+        </w:rPr>
         <w:t>phải</w:t>
       </w:r>
       <w:proofErr w:type="spellEnd"/>
       <w:r>
-        <w:t xml:space="preserve"> </w:t>
-      </w:r>
-      <w:proofErr w:type="spellStart"/>
-      <w:r>
+        <w:rPr>
+          <w:lang w:val="fr-FR"/>
+        </w:rPr>
+        <w:t xml:space="preserve"> </w:t>
+      </w:r>
+      <w:proofErr w:type="spellStart"/>
+      <w:r>
+        <w:rPr>
+          <w:lang w:val="fr-FR"/>
+        </w:rPr>
         <w:t>lúc</w:t>
       </w:r>
       <w:proofErr w:type="spellEnd"/>
       <w:r>
-        <w:t xml:space="preserve"> </w:t>
-      </w:r>
-      <w:proofErr w:type="spellStart"/>
-      <w:r>
+        <w:rPr>
+          <w:lang w:val="fr-FR"/>
+        </w:rPr>
+        <w:t xml:space="preserve"> </w:t>
+      </w:r>
+      <w:proofErr w:type="spellStart"/>
+      <w:r>
+        <w:rPr>
+          <w:lang w:val="fr-FR"/>
+        </w:rPr>
         <w:t>nào</w:t>
       </w:r>
       <w:proofErr w:type="spellEnd"/>
       <w:r>
-        <w:t xml:space="preserve"> </w:t>
-      </w:r>
-      <w:proofErr w:type="spellStart"/>
-      <w:r>
+        <w:rPr>
+          <w:lang w:val="fr-FR"/>
+        </w:rPr>
+        <w:t xml:space="preserve"> </w:t>
+      </w:r>
+      <w:proofErr w:type="spellStart"/>
+      <w:r>
+        <w:rPr>
+          <w:lang w:val="fr-FR"/>
+        </w:rPr>
         <w:t>cũng</w:t>
       </w:r>
       <w:proofErr w:type="spellEnd"/>
       <w:r>
-        <w:t xml:space="preserve"> </w:t>
-      </w:r>
-      <w:proofErr w:type="spellStart"/>
-      <w:r>
+        <w:rPr>
+          <w:lang w:val="fr-FR"/>
+        </w:rPr>
+        <w:t xml:space="preserve"> </w:t>
+      </w:r>
+      <w:proofErr w:type="spellStart"/>
+      <w:r>
+        <w:rPr>
+          <w:lang w:val="fr-FR"/>
+        </w:rPr>
         <w:t>đúng</w:t>
       </w:r>
       <w:proofErr w:type="spellEnd"/>
       <w:r>
+        <w:rPr>
+          <w:lang w:val="fr-FR"/>
+        </w:rPr>
         <w:t xml:space="preserve">, </w:t>
       </w:r>
       <w:proofErr w:type="spellStart"/>
       <w:r>
+        <w:rPr>
+          <w:lang w:val="fr-FR"/>
+        </w:rPr>
         <w:t>nhưng</w:t>
       </w:r>
       <w:proofErr w:type="spellEnd"/>
       <w:r>
-        <w:t xml:space="preserve"> </w:t>
-      </w:r>
-      <w:proofErr w:type="spellStart"/>
-      <w:r>
+        <w:rPr>
+          <w:lang w:val="fr-FR"/>
+        </w:rPr>
+        <w:t xml:space="preserve"> </w:t>
+      </w:r>
+      <w:proofErr w:type="spellStart"/>
+      <w:r>
+        <w:rPr>
+          <w:lang w:val="fr-FR"/>
+        </w:rPr>
         <w:t>nếu</w:t>
       </w:r>
       <w:proofErr w:type="spellEnd"/>
       <w:r>
-        <w:t xml:space="preserve"> </w:t>
-      </w:r>
-      <w:proofErr w:type="spellStart"/>
-      <w:r>
+        <w:rPr>
+          <w:lang w:val="fr-FR"/>
+        </w:rPr>
+        <w:t xml:space="preserve"> </w:t>
+      </w:r>
+      <w:proofErr w:type="spellStart"/>
+      <w:r>
+        <w:rPr>
+          <w:lang w:val="fr-FR"/>
+        </w:rPr>
         <w:t>không</w:t>
       </w:r>
       <w:proofErr w:type="spellEnd"/>
       <w:r>
-        <w:t xml:space="preserve"> </w:t>
-      </w:r>
-      <w:proofErr w:type="spellStart"/>
-      <w:r>
+        <w:rPr>
+          <w:lang w:val="fr-FR"/>
+        </w:rPr>
+        <w:t xml:space="preserve"> </w:t>
+      </w:r>
+      <w:proofErr w:type="spellStart"/>
+      <w:r>
+        <w:rPr>
+          <w:lang w:val="fr-FR"/>
+        </w:rPr>
         <w:t>có</w:t>
       </w:r>
       <w:proofErr w:type="spellEnd"/>
       <w:r>
-        <w:t xml:space="preserve"> </w:t>
-      </w:r>
-      <w:proofErr w:type="spellStart"/>
-      <w:r>
+        <w:rPr>
+          <w:lang w:val="fr-FR"/>
+        </w:rPr>
+        <w:t xml:space="preserve"> </w:t>
+      </w:r>
+      <w:proofErr w:type="spellStart"/>
+      <w:r>
+        <w:rPr>
+          <w:lang w:val="fr-FR"/>
+        </w:rPr>
         <w:t>thì</w:t>
       </w:r>
       <w:proofErr w:type="spellEnd"/>
       <w:r>
-        <w:t xml:space="preserve"> </w:t>
-      </w:r>
-      <w:proofErr w:type="spellStart"/>
-      <w:r>
+        <w:rPr>
+          <w:lang w:val="fr-FR"/>
+        </w:rPr>
+        <w:t xml:space="preserve"> </w:t>
+      </w:r>
+      <w:proofErr w:type="spellStart"/>
+      <w:r>
+        <w:rPr>
+          <w:lang w:val="fr-FR"/>
+        </w:rPr>
         <w:t>sẽ</w:t>
       </w:r>
       <w:proofErr w:type="spellEnd"/>
       <w:r>
-        <w:t xml:space="preserve"> </w:t>
-      </w:r>
-      <w:proofErr w:type="spellStart"/>
-      <w:r>
+        <w:rPr>
+          <w:lang w:val="fr-FR"/>
+        </w:rPr>
+        <w:t xml:space="preserve"> </w:t>
+      </w:r>
+      <w:proofErr w:type="spellStart"/>
+      <w:r>
+        <w:rPr>
+          <w:lang w:val="fr-FR"/>
+        </w:rPr>
         <w:t>dễ</w:t>
       </w:r>
       <w:proofErr w:type="spellEnd"/>
       <w:r>
-        <w:t xml:space="preserve"> </w:t>
-      </w:r>
-      <w:proofErr w:type="spellStart"/>
-      <w:r>
+        <w:rPr>
+          <w:lang w:val="fr-FR"/>
+        </w:rPr>
+        <w:t xml:space="preserve"> </w:t>
+      </w:r>
+      <w:proofErr w:type="spellStart"/>
+      <w:r>
+        <w:rPr>
+          <w:lang w:val="fr-FR"/>
+        </w:rPr>
         <w:t>dẫn</w:t>
       </w:r>
       <w:proofErr w:type="spellEnd"/>
       <w:r>
-        <w:t xml:space="preserve"> </w:t>
-      </w:r>
-      <w:proofErr w:type="spellStart"/>
-      <w:r>
+        <w:rPr>
+          <w:lang w:val="fr-FR"/>
+        </w:rPr>
+        <w:t xml:space="preserve"> </w:t>
+      </w:r>
+      <w:proofErr w:type="spellStart"/>
+      <w:r>
+        <w:rPr>
+          <w:lang w:val="fr-FR"/>
+        </w:rPr>
         <w:t>đến</w:t>
       </w:r>
       <w:proofErr w:type="spellEnd"/>
       <w:r>
-        <w:t xml:space="preserve"> </w:t>
-      </w:r>
-      <w:proofErr w:type="spellStart"/>
-      <w:r>
+        <w:rPr>
+          <w:lang w:val="fr-FR"/>
+        </w:rPr>
+        <w:t xml:space="preserve"> </w:t>
+      </w:r>
+      <w:proofErr w:type="spellStart"/>
+      <w:r>
+        <w:rPr>
+          <w:lang w:val="fr-FR"/>
+        </w:rPr>
         <w:t>mất</w:t>
       </w:r>
       <w:proofErr w:type="spellEnd"/>
       <w:r>
-        <w:t xml:space="preserve"> </w:t>
-      </w:r>
-      <w:proofErr w:type="spellStart"/>
-      <w:r>
+        <w:rPr>
+          <w:lang w:val="fr-FR"/>
+        </w:rPr>
+        <w:t xml:space="preserve"> </w:t>
+      </w:r>
+      <w:proofErr w:type="spellStart"/>
+      <w:r>
+        <w:rPr>
+          <w:lang w:val="fr-FR"/>
+        </w:rPr>
         <w:t>cơ</w:t>
       </w:r>
       <w:proofErr w:type="spellEnd"/>
       <w:r>
-        <w:t xml:space="preserve"> </w:t>
-      </w:r>
-      <w:proofErr w:type="spellStart"/>
-      <w:r>
+        <w:rPr>
+          <w:lang w:val="fr-FR"/>
+        </w:rPr>
+        <w:t xml:space="preserve"> </w:t>
+      </w:r>
+      <w:proofErr w:type="spellStart"/>
+      <w:r>
+        <w:rPr>
+          <w:lang w:val="fr-FR"/>
+        </w:rPr>
         <w:t>hội</w:t>
       </w:r>
       <w:proofErr w:type="spellEnd"/>
       <w:r>
-        <w:t xml:space="preserve"> </w:t>
-      </w:r>
-      <w:proofErr w:type="spellStart"/>
-      <w:r>
+        <w:rPr>
+          <w:lang w:val="fr-FR"/>
+        </w:rPr>
+        <w:t xml:space="preserve"> </w:t>
+      </w:r>
+      <w:proofErr w:type="spellStart"/>
+      <w:r>
+        <w:rPr>
+          <w:lang w:val="fr-FR"/>
+        </w:rPr>
         <w:t>để</w:t>
       </w:r>
       <w:proofErr w:type="spellEnd"/>
       <w:r>
-        <w:t xml:space="preserve"> correlate alerts </w:t>
-      </w:r>
-      <w:proofErr w:type="spellStart"/>
-      <w:r>
-        <w:t>khi</w:t>
-      </w:r>
-      <w:proofErr w:type="spellEnd"/>
-      <w:r>
-        <w:t xml:space="preserve"> </w:t>
-      </w:r>
-      <w:proofErr w:type="spellStart"/>
-      <w:r>
+        <w:rPr>
+          <w:lang w:val="fr-FR"/>
+        </w:rPr>
+        <w:t xml:space="preserve"> </w:t>
+      </w:r>
+      <w:proofErr w:type="spellStart"/>
+      <w:r>
+        <w:rPr>
+          <w:lang w:val="fr-FR"/>
+        </w:rPr>
+        <w:t>correlate</w:t>
+      </w:r>
+      <w:proofErr w:type="spellEnd"/>
+      <w:r>
+        <w:rPr>
+          <w:lang w:val="fr-FR"/>
+        </w:rPr>
+        <w:t xml:space="preserve"> </w:t>
+      </w:r>
+      <w:proofErr w:type="spellStart"/>
+      <w:r>
+        <w:rPr>
+          <w:lang w:val="fr-FR"/>
+        </w:rPr>
+        <w:t>alerts</w:t>
+      </w:r>
+      <w:proofErr w:type="spellEnd"/>
+      <w:r>
+        <w:rPr>
+          <w:lang w:val="fr-FR"/>
+        </w:rPr>
+        <w:t xml:space="preserve"> khi </w:t>
+      </w:r>
+      <w:proofErr w:type="spellStart"/>
+      <w:r>
+        <w:rPr>
+          <w:lang w:val="fr-FR"/>
+        </w:rPr>
         <w:t>mà</w:t>
       </w:r>
       <w:proofErr w:type="spellEnd"/>
       <w:r>
-        <w:t xml:space="preserve"> </w:t>
-      </w:r>
-      <w:proofErr w:type="spellStart"/>
-      <w:r>
+        <w:rPr>
+          <w:lang w:val="fr-FR"/>
+        </w:rPr>
+        <w:t xml:space="preserve"> </w:t>
+      </w:r>
+      <w:proofErr w:type="spellStart"/>
+      <w:r>
+        <w:rPr>
+          <w:lang w:val="fr-FR"/>
+        </w:rPr>
         <w:t>những</w:t>
       </w:r>
       <w:proofErr w:type="spellEnd"/>
       <w:r>
-        <w:t xml:space="preserve"> </w:t>
-      </w:r>
-      <w:proofErr w:type="spellStart"/>
-      <w:r>
+        <w:rPr>
+          <w:lang w:val="fr-FR"/>
+        </w:rPr>
+        <w:t xml:space="preserve"> </w:t>
+      </w:r>
+      <w:proofErr w:type="spellStart"/>
+      <w:r>
+        <w:rPr>
+          <w:lang w:val="fr-FR"/>
+        </w:rPr>
         <w:t>thông</w:t>
       </w:r>
       <w:proofErr w:type="spellEnd"/>
       <w:r>
+        <w:rPr>
+          <w:lang w:val="fr-FR"/>
+        </w:rPr>
         <w:t xml:space="preserve"> tin </w:t>
       </w:r>
       <w:proofErr w:type="spellStart"/>
       <w:r>
+        <w:rPr>
+          <w:lang w:val="fr-FR"/>
+        </w:rPr>
         <w:t>tấn</w:t>
       </w:r>
       <w:proofErr w:type="spellEnd"/>
       <w:r>
-        <w:t xml:space="preserve"> </w:t>
-      </w:r>
-      <w:proofErr w:type="spellStart"/>
-      <w:r>
+        <w:rPr>
+          <w:lang w:val="fr-FR"/>
+        </w:rPr>
+        <w:t xml:space="preserve"> </w:t>
+      </w:r>
+      <w:proofErr w:type="spellStart"/>
+      <w:r>
+        <w:rPr>
+          <w:lang w:val="fr-FR"/>
+        </w:rPr>
         <w:t>công</w:t>
       </w:r>
       <w:proofErr w:type="spellEnd"/>
       <w:r>
-        <w:t xml:space="preserve"> </w:t>
-      </w:r>
-      <w:proofErr w:type="spellStart"/>
-      <w:r>
+        <w:rPr>
+          <w:lang w:val="fr-FR"/>
+        </w:rPr>
+        <w:t xml:space="preserve"> </w:t>
+      </w:r>
+      <w:proofErr w:type="spellStart"/>
+      <w:r>
+        <w:rPr>
+          <w:lang w:val="fr-FR"/>
+        </w:rPr>
         <w:t>không</w:t>
       </w:r>
       <w:proofErr w:type="spellEnd"/>
       <w:r>
-        <w:t xml:space="preserve"> </w:t>
-      </w:r>
-      <w:proofErr w:type="spellStart"/>
-      <w:r>
+        <w:rPr>
+          <w:lang w:val="fr-FR"/>
+        </w:rPr>
+        <w:t xml:space="preserve"> </w:t>
+      </w:r>
+      <w:proofErr w:type="spellStart"/>
+      <w:r>
+        <w:rPr>
+          <w:lang w:val="fr-FR"/>
+        </w:rPr>
         <w:t>được</w:t>
       </w:r>
       <w:proofErr w:type="spellEnd"/>
       <w:r>
-        <w:t xml:space="preserve"> </w:t>
-      </w:r>
-      <w:proofErr w:type="spellStart"/>
-      <w:r>
+        <w:rPr>
+          <w:lang w:val="fr-FR"/>
+        </w:rPr>
+        <w:t xml:space="preserve"> </w:t>
+      </w:r>
+      <w:proofErr w:type="spellStart"/>
+      <w:r>
+        <w:rPr>
+          <w:lang w:val="fr-FR"/>
+        </w:rPr>
         <w:t>tìm</w:t>
       </w:r>
       <w:proofErr w:type="spellEnd"/>
       <w:r>
-        <w:t xml:space="preserve"> </w:t>
-      </w:r>
-      <w:proofErr w:type="spellStart"/>
-      <w:r>
+        <w:rPr>
+          <w:lang w:val="fr-FR"/>
+        </w:rPr>
+        <w:t xml:space="preserve"> </w:t>
+      </w:r>
+      <w:proofErr w:type="spellStart"/>
+      <w:r>
+        <w:rPr>
+          <w:lang w:val="fr-FR"/>
+        </w:rPr>
         <w:t>thấy</w:t>
       </w:r>
       <w:proofErr w:type="spellEnd"/>
       <w:r>
-        <w:t xml:space="preserve"> </w:t>
-      </w:r>
-      <w:proofErr w:type="spellStart"/>
-      <w:r>
+        <w:rPr>
+          <w:lang w:val="fr-FR"/>
+        </w:rPr>
+        <w:t xml:space="preserve"> </w:t>
+      </w:r>
+      <w:proofErr w:type="spellStart"/>
+      <w:r>
+        <w:rPr>
+          <w:lang w:val="fr-FR"/>
+        </w:rPr>
         <w:t>bởi</w:t>
       </w:r>
       <w:proofErr w:type="spellEnd"/>
       <w:r>
-        <w:t xml:space="preserve"> IDSs.</w:t>
+        <w:rPr>
+          <w:lang w:val="fr-FR"/>
+        </w:rPr>
+        <w:t xml:space="preserve"> </w:t>
+      </w:r>
+      <w:proofErr w:type="spellStart"/>
+      <w:r>
+        <w:rPr>
+          <w:lang w:val="fr-FR"/>
+        </w:rPr>
+        <w:t>IDSs</w:t>
+      </w:r>
+      <w:proofErr w:type="spellEnd"/>
+      <w:r>
+        <w:rPr>
+          <w:lang w:val="fr-FR"/>
+        </w:rPr>
+        <w:t>.</w:t>
       </w:r>
     </w:p>
     <w:p>
@@ -8701,124 +8981,985 @@
           <w:ilvl w:val="0"/>
           <w:numId w:val="2"/>
         </w:numPr>
+        <w:rPr>
+          <w:lang w:val="fr-FR"/>
+        </w:rPr>
       </w:pPr>
       <w:r>
-        <w:t>Hyper-alert Correlation Graphs</w:t>
-      </w:r>
-      <w:r>
+        <w:rPr>
+          <w:lang w:val="fr-FR"/>
+        </w:rPr>
+        <w:t>Hyper-</w:t>
+      </w:r>
+      <w:proofErr w:type="spellStart"/>
+      <w:r>
+        <w:rPr>
+          <w:lang w:val="fr-FR"/>
+        </w:rPr>
+        <w:t>alert</w:t>
+      </w:r>
+      <w:proofErr w:type="spellEnd"/>
+      <w:r>
+        <w:rPr>
+          <w:lang w:val="fr-FR"/>
+        </w:rPr>
+        <w:t xml:space="preserve"> </w:t>
+      </w:r>
+      <w:proofErr w:type="spellStart"/>
+      <w:r>
+        <w:rPr>
+          <w:lang w:val="fr-FR"/>
+        </w:rPr>
+        <w:t>Correlation</w:t>
+      </w:r>
+      <w:proofErr w:type="spellEnd"/>
+      <w:r>
+        <w:rPr>
+          <w:lang w:val="fr-FR"/>
+        </w:rPr>
+        <w:t xml:space="preserve"> Graphs</w:t>
+      </w:r>
+      <w:r>
+        <w:rPr>
+          <w:lang w:val="fr-FR"/>
+        </w:rPr>
         <w:t xml:space="preserve">: </w:t>
       </w:r>
       <w:proofErr w:type="spellStart"/>
       <w:r>
+        <w:rPr>
+          <w:lang w:val="fr-FR"/>
+        </w:rPr>
         <w:t>giới</w:t>
       </w:r>
       <w:proofErr w:type="spellEnd"/>
       <w:r>
-        <w:t xml:space="preserve"> </w:t>
-      </w:r>
-      <w:proofErr w:type="spellStart"/>
-      <w:r>
+        <w:rPr>
+          <w:lang w:val="fr-FR"/>
+        </w:rPr>
+        <w:t xml:space="preserve"> </w:t>
+      </w:r>
+      <w:proofErr w:type="spellStart"/>
+      <w:r>
+        <w:rPr>
+          <w:lang w:val="fr-FR"/>
+        </w:rPr>
         <w:t>thiệu</w:t>
       </w:r>
       <w:proofErr w:type="spellEnd"/>
       <w:r>
-        <w:t xml:space="preserve"> </w:t>
-      </w:r>
-      <w:proofErr w:type="spellStart"/>
-      <w:r>
+        <w:rPr>
+          <w:lang w:val="fr-FR"/>
+        </w:rPr>
+        <w:t xml:space="preserve"> </w:t>
+      </w:r>
+      <w:proofErr w:type="spellStart"/>
+      <w:r>
+        <w:rPr>
+          <w:lang w:val="fr-FR"/>
+        </w:rPr>
         <w:t>các</w:t>
       </w:r>
       <w:proofErr w:type="spellEnd"/>
       <w:r>
-        <w:t xml:space="preserve"> </w:t>
-      </w:r>
-      <w:proofErr w:type="spellStart"/>
-      <w:r>
+        <w:rPr>
+          <w:lang w:val="fr-FR"/>
+        </w:rPr>
+        <w:t xml:space="preserve"> </w:t>
+      </w:r>
+      <w:proofErr w:type="spellStart"/>
+      <w:r>
+        <w:rPr>
+          <w:lang w:val="fr-FR"/>
+        </w:rPr>
         <w:t>đồ</w:t>
       </w:r>
       <w:proofErr w:type="spellEnd"/>
       <w:r>
-        <w:t xml:space="preserve"> </w:t>
-      </w:r>
-      <w:proofErr w:type="spellStart"/>
-      <w:r>
+        <w:rPr>
+          <w:lang w:val="fr-FR"/>
+        </w:rPr>
+        <w:t xml:space="preserve"> </w:t>
+      </w:r>
+      <w:proofErr w:type="spellStart"/>
+      <w:r>
+        <w:rPr>
+          <w:lang w:val="fr-FR"/>
+        </w:rPr>
         <w:t>thị</w:t>
       </w:r>
       <w:proofErr w:type="spellEnd"/>
       <w:r>
-        <w:t xml:space="preserve"> </w:t>
-      </w:r>
-      <w:proofErr w:type="spellStart"/>
-      <w:r>
+        <w:rPr>
+          <w:lang w:val="fr-FR"/>
+        </w:rPr>
+        <w:t xml:space="preserve"> </w:t>
+      </w:r>
+      <w:proofErr w:type="spellStart"/>
+      <w:r>
+        <w:rPr>
+          <w:lang w:val="fr-FR"/>
+        </w:rPr>
         <w:t>của</w:t>
       </w:r>
       <w:proofErr w:type="spellEnd"/>
       <w:r>
-        <w:t xml:space="preserve"> </w:t>
-      </w:r>
-      <w:proofErr w:type="spellStart"/>
-      <w:r>
+        <w:rPr>
+          <w:lang w:val="fr-FR"/>
+        </w:rPr>
+        <w:t xml:space="preserve"> </w:t>
+      </w:r>
+      <w:proofErr w:type="spellStart"/>
+      <w:r>
+        <w:rPr>
+          <w:lang w:val="fr-FR"/>
+        </w:rPr>
         <w:t>chương</w:t>
       </w:r>
       <w:proofErr w:type="spellEnd"/>
       <w:r>
-        <w:t xml:space="preserve"> </w:t>
-      </w:r>
-      <w:proofErr w:type="spellStart"/>
-      <w:r>
+        <w:rPr>
+          <w:lang w:val="fr-FR"/>
+        </w:rPr>
+        <w:t xml:space="preserve"> </w:t>
+      </w:r>
+      <w:proofErr w:type="spellStart"/>
+      <w:r>
+        <w:rPr>
+          <w:lang w:val="fr-FR"/>
+        </w:rPr>
         <w:t>trình</w:t>
       </w:r>
       <w:proofErr w:type="spellEnd"/>
       <w:r>
-        <w:t xml:space="preserve"> </w:t>
-      </w:r>
-      <w:proofErr w:type="spellStart"/>
-      <w:r>
+        <w:rPr>
+          <w:lang w:val="fr-FR"/>
+        </w:rPr>
+        <w:t xml:space="preserve"> </w:t>
+      </w:r>
+      <w:proofErr w:type="spellStart"/>
+      <w:r>
+        <w:rPr>
+          <w:lang w:val="fr-FR"/>
+        </w:rPr>
         <w:t>trên</w:t>
       </w:r>
       <w:proofErr w:type="spellEnd"/>
       <w:r>
+        <w:rPr>
+          <w:lang w:val="fr-FR"/>
+        </w:rPr>
         <w:t xml:space="preserve"> 3 </w:t>
       </w:r>
       <w:proofErr w:type="spellStart"/>
       <w:r>
+        <w:rPr>
+          <w:lang w:val="fr-FR"/>
+        </w:rPr>
         <w:t>tập</w:t>
       </w:r>
       <w:proofErr w:type="spellEnd"/>
       <w:r>
-        <w:t xml:space="preserve"> </w:t>
-      </w:r>
-      <w:proofErr w:type="spellStart"/>
-      <w:r>
+        <w:rPr>
+          <w:lang w:val="fr-FR"/>
+        </w:rPr>
+        <w:t xml:space="preserve"> </w:t>
+      </w:r>
+      <w:proofErr w:type="spellStart"/>
+      <w:r>
+        <w:rPr>
+          <w:lang w:val="fr-FR"/>
+        </w:rPr>
         <w:t>dữ</w:t>
       </w:r>
       <w:proofErr w:type="spellEnd"/>
       <w:r>
-        <w:t xml:space="preserve"> </w:t>
-      </w:r>
-      <w:proofErr w:type="spellStart"/>
-      <w:r>
+        <w:rPr>
+          <w:lang w:val="fr-FR"/>
+        </w:rPr>
+        <w:t xml:space="preserve"> </w:t>
+      </w:r>
+      <w:proofErr w:type="spellStart"/>
+      <w:r>
+        <w:rPr>
+          <w:lang w:val="fr-FR"/>
+        </w:rPr>
         <w:t>liệu</w:t>
       </w:r>
       <w:proofErr w:type="spellEnd"/>
       <w:r>
-        <w:t xml:space="preserve"> </w:t>
-      </w:r>
-      <w:proofErr w:type="spellStart"/>
-      <w:r>
+        <w:rPr>
+          <w:lang w:val="fr-FR"/>
+        </w:rPr>
+        <w:t xml:space="preserve"> </w:t>
+      </w:r>
+      <w:proofErr w:type="spellStart"/>
+      <w:r>
+        <w:rPr>
+          <w:lang w:val="fr-FR"/>
+        </w:rPr>
         <w:t>thử</w:t>
       </w:r>
       <w:proofErr w:type="spellEnd"/>
       <w:r>
-        <w:t xml:space="preserve"> </w:t>
-      </w:r>
-      <w:proofErr w:type="spellStart"/>
-      <w:r>
+        <w:rPr>
+          <w:lang w:val="fr-FR"/>
+        </w:rPr>
+        <w:t xml:space="preserve"> </w:t>
+      </w:r>
+      <w:proofErr w:type="spellStart"/>
+      <w:r>
+        <w:rPr>
+          <w:lang w:val="fr-FR"/>
+        </w:rPr>
         <w:t>nghiệm</w:t>
       </w:r>
       <w:proofErr w:type="spellEnd"/>
       <w:r>
-        <w:t xml:space="preserve"> khác.</w:t>
+        <w:rPr>
+          <w:lang w:val="fr-FR"/>
+        </w:rPr>
+        <w:t xml:space="preserve"> </w:t>
+      </w:r>
+      <w:proofErr w:type="spellStart"/>
+      <w:r>
+        <w:rPr>
+          <w:lang w:val="fr-FR"/>
+        </w:rPr>
+        <w:t>khác</w:t>
+      </w:r>
+      <w:proofErr w:type="spellEnd"/>
+      <w:r>
+        <w:rPr>
+          <w:lang w:val="fr-FR"/>
+        </w:rPr>
+        <w:t>.</w:t>
+      </w:r>
+    </w:p>
+    <w:p>
+      <w:pPr>
+        <w:rPr>
+          <w:lang w:val="fr-FR"/>
+        </w:rPr>
+      </w:pPr>
+    </w:p>
+    <w:p>
+      <w:pPr>
+        <w:rPr>
+          <w:lang w:val="fr-FR"/>
+        </w:rPr>
+      </w:pPr>
+      <w:proofErr w:type="spellStart"/>
+      <w:r>
+        <w:rPr>
+          <w:lang w:val="fr-FR"/>
+        </w:rPr>
+        <w:t>Câu</w:t>
+      </w:r>
+      <w:proofErr w:type="spellEnd"/>
+      <w:r>
+        <w:rPr>
+          <w:lang w:val="fr-FR"/>
+        </w:rPr>
+        <w:t xml:space="preserve"> </w:t>
+      </w:r>
+      <w:proofErr w:type="spellStart"/>
+      <w:r>
+        <w:rPr>
+          <w:lang w:val="fr-FR"/>
+        </w:rPr>
+        <w:t>hỏi</w:t>
+      </w:r>
+      <w:proofErr w:type="spellEnd"/>
+      <w:r>
+        <w:rPr>
+          <w:lang w:val="fr-FR"/>
+        </w:rPr>
+        <w:t> :</w:t>
+      </w:r>
+    </w:p>
+    <w:p>
+      <w:pPr>
+        <w:pStyle w:val="ListParagraph"/>
+        <w:numPr>
+          <w:ilvl w:val="0"/>
+          <w:numId w:val="3"/>
+        </w:numPr>
+        <w:rPr>
+          <w:lang w:val="fr-FR"/>
+        </w:rPr>
+      </w:pPr>
+      <w:proofErr w:type="spellStart"/>
+      <w:r>
+        <w:rPr>
+          <w:lang w:val="fr-FR"/>
+        </w:rPr>
+        <w:t>Trong</w:t>
+      </w:r>
+      <w:proofErr w:type="spellEnd"/>
+      <w:r>
+        <w:rPr>
+          <w:lang w:val="fr-FR"/>
+        </w:rPr>
+        <w:t xml:space="preserve"> </w:t>
+      </w:r>
+      <w:proofErr w:type="spellStart"/>
+      <w:r>
+        <w:rPr>
+          <w:lang w:val="fr-FR"/>
+        </w:rPr>
+        <w:t>câu</w:t>
+      </w:r>
+      <w:proofErr w:type="spellEnd"/>
+      <w:r>
+        <w:rPr>
+          <w:lang w:val="fr-FR"/>
+        </w:rPr>
+        <w:t xml:space="preserve"> </w:t>
+      </w:r>
+      <w:proofErr w:type="spellStart"/>
+      <w:r>
+        <w:rPr>
+          <w:lang w:val="fr-FR"/>
+        </w:rPr>
+        <w:t>Query</w:t>
+      </w:r>
+      <w:proofErr w:type="spellEnd"/>
+      <w:r>
+        <w:rPr>
+          <w:lang w:val="fr-FR"/>
+        </w:rPr>
+        <w:t xml:space="preserve"> </w:t>
+      </w:r>
+      <w:proofErr w:type="spellStart"/>
+      <w:r>
+        <w:rPr>
+          <w:lang w:val="fr-FR"/>
+        </w:rPr>
+        <w:t>để</w:t>
+      </w:r>
+      <w:proofErr w:type="spellEnd"/>
+      <w:r>
+        <w:rPr>
+          <w:lang w:val="fr-FR"/>
+        </w:rPr>
+        <w:t xml:space="preserve"> </w:t>
+      </w:r>
+      <w:proofErr w:type="spellStart"/>
+      <w:r>
+        <w:rPr>
+          <w:lang w:val="fr-FR"/>
+        </w:rPr>
+        <w:t>thực</w:t>
+      </w:r>
+      <w:proofErr w:type="spellEnd"/>
+      <w:r>
+        <w:rPr>
+          <w:lang w:val="fr-FR"/>
+        </w:rPr>
+        <w:t xml:space="preserve"> </w:t>
+      </w:r>
+      <w:proofErr w:type="spellStart"/>
+      <w:r>
+        <w:rPr>
+          <w:lang w:val="fr-FR"/>
+        </w:rPr>
+        <w:t>hiện</w:t>
+      </w:r>
+      <w:proofErr w:type="spellEnd"/>
+      <w:r>
+        <w:rPr>
+          <w:lang w:val="fr-FR"/>
+        </w:rPr>
+        <w:t xml:space="preserve"> </w:t>
+      </w:r>
+      <w:proofErr w:type="spellStart"/>
+      <w:r>
+        <w:rPr>
+          <w:lang w:val="fr-FR"/>
+        </w:rPr>
+        <w:t>việc</w:t>
+      </w:r>
+      <w:proofErr w:type="spellEnd"/>
+      <w:r>
+        <w:rPr>
+          <w:lang w:val="fr-FR"/>
+        </w:rPr>
+        <w:t xml:space="preserve"> </w:t>
+      </w:r>
+      <w:proofErr w:type="spellStart"/>
+      <w:r>
+        <w:rPr>
+          <w:lang w:val="fr-FR"/>
+        </w:rPr>
+        <w:t>tìm</w:t>
+      </w:r>
+      <w:proofErr w:type="spellEnd"/>
+      <w:r>
+        <w:rPr>
+          <w:lang w:val="fr-FR"/>
+        </w:rPr>
+        <w:t xml:space="preserve"> </w:t>
+      </w:r>
+      <w:proofErr w:type="spellStart"/>
+      <w:r>
+        <w:rPr>
+          <w:lang w:val="fr-FR"/>
+        </w:rPr>
+        <w:t>các</w:t>
+      </w:r>
+      <w:proofErr w:type="spellEnd"/>
+      <w:r>
+        <w:rPr>
+          <w:lang w:val="fr-FR"/>
+        </w:rPr>
+        <w:t xml:space="preserve"> </w:t>
+      </w:r>
+      <w:proofErr w:type="spellStart"/>
+      <w:r>
+        <w:rPr>
+          <w:lang w:val="fr-FR"/>
+        </w:rPr>
+        <w:t>cặp</w:t>
+      </w:r>
+      <w:proofErr w:type="spellEnd"/>
+      <w:r>
+        <w:rPr>
+          <w:lang w:val="fr-FR"/>
+        </w:rPr>
+        <w:t xml:space="preserve"> h1, </w:t>
+      </w:r>
+      <w:proofErr w:type="gramStart"/>
+      <w:r>
+        <w:rPr>
+          <w:lang w:val="fr-FR"/>
+        </w:rPr>
+        <w:t>h2 ,</w:t>
+      </w:r>
+      <w:proofErr w:type="gramEnd"/>
+      <w:r>
+        <w:rPr>
+          <w:lang w:val="fr-FR"/>
+        </w:rPr>
+        <w:t xml:space="preserve"> </w:t>
+      </w:r>
+      <w:proofErr w:type="spellStart"/>
+      <w:r>
+        <w:rPr>
+          <w:lang w:val="fr-FR"/>
+        </w:rPr>
+        <w:t>tại</w:t>
+      </w:r>
+      <w:proofErr w:type="spellEnd"/>
+      <w:r>
+        <w:rPr>
+          <w:lang w:val="fr-FR"/>
+        </w:rPr>
+        <w:t xml:space="preserve"> </w:t>
+      </w:r>
+      <w:proofErr w:type="spellStart"/>
+      <w:r>
+        <w:rPr>
+          <w:lang w:val="fr-FR"/>
+        </w:rPr>
+        <w:t>sao</w:t>
+      </w:r>
+      <w:proofErr w:type="spellEnd"/>
+      <w:r>
+        <w:rPr>
+          <w:lang w:val="fr-FR"/>
+        </w:rPr>
+        <w:t xml:space="preserve"> </w:t>
+      </w:r>
+      <w:proofErr w:type="spellStart"/>
+      <w:r>
+        <w:rPr>
+          <w:lang w:val="fr-FR"/>
+        </w:rPr>
+        <w:t>điều</w:t>
+      </w:r>
+      <w:proofErr w:type="spellEnd"/>
+      <w:r>
+        <w:rPr>
+          <w:lang w:val="fr-FR"/>
+        </w:rPr>
+        <w:t xml:space="preserve"> </w:t>
+      </w:r>
+      <w:proofErr w:type="spellStart"/>
+      <w:r>
+        <w:rPr>
+          <w:lang w:val="fr-FR"/>
+        </w:rPr>
+        <w:t>kiện</w:t>
+      </w:r>
+      <w:proofErr w:type="spellEnd"/>
+      <w:r>
+        <w:rPr>
+          <w:lang w:val="fr-FR"/>
+        </w:rPr>
+        <w:t xml:space="preserve"> </w:t>
+      </w:r>
+      <w:proofErr w:type="spellStart"/>
+      <w:r>
+        <w:rPr>
+          <w:lang w:val="fr-FR"/>
+        </w:rPr>
+        <w:t>lại</w:t>
+      </w:r>
+      <w:proofErr w:type="spellEnd"/>
+      <w:r>
+        <w:rPr>
+          <w:lang w:val="fr-FR"/>
+        </w:rPr>
+        <w:t xml:space="preserve"> là </w:t>
+      </w:r>
+      <w:proofErr w:type="spellStart"/>
+      <w:r>
+        <w:rPr>
+          <w:lang w:val="fr-FR"/>
+        </w:rPr>
+        <w:t>p.EncodedPredicate</w:t>
+      </w:r>
+      <w:proofErr w:type="spellEnd"/>
+      <w:r>
+        <w:rPr>
+          <w:lang w:val="fr-FR"/>
+        </w:rPr>
+        <w:t xml:space="preserve"> = </w:t>
+      </w:r>
+      <w:proofErr w:type="spellStart"/>
+      <w:r>
+        <w:rPr>
+          <w:lang w:val="fr-FR"/>
+        </w:rPr>
+        <w:t>c.EncodedPredicate</w:t>
+      </w:r>
+      <w:proofErr w:type="spellEnd"/>
+      <w:r>
+        <w:rPr>
+          <w:lang w:val="fr-FR"/>
+        </w:rPr>
+        <w:t xml:space="preserve">, </w:t>
+      </w:r>
+      <w:proofErr w:type="spellStart"/>
+      <w:r>
+        <w:rPr>
+          <w:lang w:val="fr-FR"/>
+        </w:rPr>
+        <w:t>theo</w:t>
+      </w:r>
+      <w:proofErr w:type="spellEnd"/>
+      <w:r>
+        <w:rPr>
+          <w:lang w:val="fr-FR"/>
+        </w:rPr>
+        <w:t xml:space="preserve"> </w:t>
+      </w:r>
+      <w:proofErr w:type="spellStart"/>
+      <w:r>
+        <w:rPr>
+          <w:lang w:val="fr-FR"/>
+        </w:rPr>
+        <w:t>paper</w:t>
+      </w:r>
+      <w:proofErr w:type="spellEnd"/>
+      <w:r>
+        <w:rPr>
+          <w:lang w:val="fr-FR"/>
+        </w:rPr>
+        <w:t xml:space="preserve"> </w:t>
+      </w:r>
+      <w:proofErr w:type="spellStart"/>
+      <w:r>
+        <w:rPr>
+          <w:lang w:val="fr-FR"/>
+        </w:rPr>
+        <w:t>thì</w:t>
+      </w:r>
+      <w:proofErr w:type="spellEnd"/>
+      <w:r>
+        <w:rPr>
+          <w:lang w:val="fr-FR"/>
+        </w:rPr>
+        <w:t xml:space="preserve"> </w:t>
+      </w:r>
+      <w:proofErr w:type="spellStart"/>
+      <w:r>
+        <w:rPr>
+          <w:lang w:val="fr-FR"/>
+        </w:rPr>
+        <w:t>đây</w:t>
+      </w:r>
+      <w:proofErr w:type="spellEnd"/>
+      <w:r>
+        <w:rPr>
+          <w:lang w:val="fr-FR"/>
+        </w:rPr>
+        <w:t xml:space="preserve"> là compare String, </w:t>
+      </w:r>
+      <w:proofErr w:type="spellStart"/>
+      <w:r>
+        <w:rPr>
+          <w:lang w:val="fr-FR"/>
+        </w:rPr>
+        <w:t>tức</w:t>
+      </w:r>
+      <w:proofErr w:type="spellEnd"/>
+      <w:r>
+        <w:rPr>
+          <w:lang w:val="fr-FR"/>
+        </w:rPr>
+        <w:t xml:space="preserve"> là 2 </w:t>
+      </w:r>
+      <w:proofErr w:type="spellStart"/>
+      <w:r>
+        <w:rPr>
+          <w:lang w:val="fr-FR"/>
+        </w:rPr>
+        <w:t>cái</w:t>
+      </w:r>
+      <w:proofErr w:type="spellEnd"/>
+      <w:r>
+        <w:rPr>
+          <w:lang w:val="fr-FR"/>
+        </w:rPr>
+        <w:t xml:space="preserve"> </w:t>
+      </w:r>
+      <w:proofErr w:type="spellStart"/>
+      <w:r>
+        <w:rPr>
+          <w:lang w:val="fr-FR"/>
+        </w:rPr>
+        <w:t>predicate</w:t>
+      </w:r>
+      <w:proofErr w:type="spellEnd"/>
+      <w:r>
+        <w:rPr>
+          <w:lang w:val="fr-FR"/>
+        </w:rPr>
+        <w:t xml:space="preserve"> </w:t>
+      </w:r>
+      <w:proofErr w:type="spellStart"/>
+      <w:r>
+        <w:rPr>
+          <w:lang w:val="fr-FR"/>
+        </w:rPr>
+        <w:t>này</w:t>
+      </w:r>
+      <w:proofErr w:type="spellEnd"/>
+      <w:r>
+        <w:rPr>
+          <w:lang w:val="fr-FR"/>
+        </w:rPr>
+        <w:t xml:space="preserve"> </w:t>
+      </w:r>
+      <w:proofErr w:type="spellStart"/>
+      <w:r>
+        <w:rPr>
+          <w:lang w:val="fr-FR"/>
+        </w:rPr>
+        <w:t>giống</w:t>
+      </w:r>
+      <w:proofErr w:type="spellEnd"/>
+      <w:r>
+        <w:rPr>
+          <w:lang w:val="fr-FR"/>
+        </w:rPr>
+        <w:t xml:space="preserve"> </w:t>
+      </w:r>
+      <w:proofErr w:type="spellStart"/>
+      <w:r>
+        <w:rPr>
+          <w:lang w:val="fr-FR"/>
+        </w:rPr>
+        <w:t>nhau</w:t>
+      </w:r>
+      <w:proofErr w:type="spellEnd"/>
+      <w:r>
+        <w:rPr>
+          <w:lang w:val="fr-FR"/>
+        </w:rPr>
+        <w:t xml:space="preserve"> </w:t>
+      </w:r>
+      <w:proofErr w:type="spellStart"/>
+      <w:r>
+        <w:rPr>
+          <w:lang w:val="fr-FR"/>
+        </w:rPr>
+        <w:t>như</w:t>
+      </w:r>
+      <w:proofErr w:type="spellEnd"/>
+      <w:r>
+        <w:rPr>
+          <w:lang w:val="fr-FR"/>
+        </w:rPr>
+        <w:t xml:space="preserve"> </w:t>
+      </w:r>
+      <w:proofErr w:type="spellStart"/>
+      <w:r>
+        <w:rPr>
+          <w:lang w:val="fr-FR"/>
+        </w:rPr>
+        <w:t>đúc</w:t>
+      </w:r>
+      <w:proofErr w:type="spellEnd"/>
+      <w:r>
+        <w:rPr>
+          <w:lang w:val="fr-FR"/>
+        </w:rPr>
+        <w:t xml:space="preserve"> </w:t>
+      </w:r>
+      <w:proofErr w:type="spellStart"/>
+      <w:r>
+        <w:rPr>
+          <w:lang w:val="fr-FR"/>
+        </w:rPr>
+        <w:t>thì</w:t>
+      </w:r>
+      <w:proofErr w:type="spellEnd"/>
+      <w:r>
+        <w:rPr>
+          <w:lang w:val="fr-FR"/>
+        </w:rPr>
+        <w:t xml:space="preserve"> </w:t>
+      </w:r>
+      <w:proofErr w:type="spellStart"/>
+      <w:r>
+        <w:rPr>
+          <w:lang w:val="fr-FR"/>
+        </w:rPr>
+        <w:t>mới</w:t>
+      </w:r>
+      <w:proofErr w:type="spellEnd"/>
+      <w:r>
+        <w:rPr>
+          <w:lang w:val="fr-FR"/>
+        </w:rPr>
+        <w:t xml:space="preserve"> match </w:t>
+      </w:r>
+      <w:proofErr w:type="spellStart"/>
+      <w:r>
+        <w:rPr>
+          <w:lang w:val="fr-FR"/>
+        </w:rPr>
+        <w:t>được</w:t>
+      </w:r>
+      <w:proofErr w:type="spellEnd"/>
+      <w:r>
+        <w:rPr>
+          <w:lang w:val="fr-FR"/>
+        </w:rPr>
+        <w:t xml:space="preserve">. </w:t>
+      </w:r>
+      <w:proofErr w:type="spellStart"/>
+      <w:r>
+        <w:rPr>
+          <w:lang w:val="fr-FR"/>
+        </w:rPr>
+        <w:t>Nhưng</w:t>
+      </w:r>
+      <w:proofErr w:type="spellEnd"/>
+      <w:r>
+        <w:rPr>
+          <w:lang w:val="fr-FR"/>
+        </w:rPr>
+        <w:t xml:space="preserve"> </w:t>
+      </w:r>
+      <w:proofErr w:type="spellStart"/>
+      <w:r>
+        <w:rPr>
+          <w:lang w:val="fr-FR"/>
+        </w:rPr>
+        <w:t>cái</w:t>
+      </w:r>
+      <w:proofErr w:type="spellEnd"/>
+      <w:r>
+        <w:rPr>
+          <w:lang w:val="fr-FR"/>
+        </w:rPr>
+        <w:t xml:space="preserve"> </w:t>
+      </w:r>
+      <w:proofErr w:type="spellStart"/>
+      <w:r>
+        <w:rPr>
+          <w:lang w:val="fr-FR"/>
+        </w:rPr>
+        <w:t>thực</w:t>
+      </w:r>
+      <w:proofErr w:type="spellEnd"/>
+      <w:r>
+        <w:rPr>
+          <w:lang w:val="fr-FR"/>
+        </w:rPr>
+        <w:t xml:space="preserve"> </w:t>
+      </w:r>
+      <w:proofErr w:type="spellStart"/>
+      <w:r>
+        <w:rPr>
+          <w:lang w:val="fr-FR"/>
+        </w:rPr>
+        <w:t>chất</w:t>
+      </w:r>
+      <w:proofErr w:type="spellEnd"/>
+      <w:r>
+        <w:rPr>
+          <w:lang w:val="fr-FR"/>
+        </w:rPr>
+        <w:t xml:space="preserve"> </w:t>
+      </w:r>
+      <w:proofErr w:type="spellStart"/>
+      <w:r>
+        <w:rPr>
+          <w:lang w:val="fr-FR"/>
+        </w:rPr>
+        <w:t>chỉ</w:t>
+      </w:r>
+      <w:proofErr w:type="spellEnd"/>
+      <w:r>
+        <w:rPr>
+          <w:lang w:val="fr-FR"/>
+        </w:rPr>
+        <w:t xml:space="preserve"> </w:t>
+      </w:r>
+      <w:proofErr w:type="spellStart"/>
+      <w:r>
+        <w:rPr>
+          <w:lang w:val="fr-FR"/>
+        </w:rPr>
+        <w:t>cần</w:t>
+      </w:r>
+      <w:proofErr w:type="spellEnd"/>
+      <w:r>
+        <w:rPr>
+          <w:lang w:val="fr-FR"/>
+        </w:rPr>
+        <w:t xml:space="preserve"> </w:t>
+      </w:r>
+      <w:proofErr w:type="spellStart"/>
+      <w:r>
+        <w:rPr>
+          <w:lang w:val="fr-FR"/>
+        </w:rPr>
+        <w:t>cái</w:t>
+      </w:r>
+      <w:proofErr w:type="spellEnd"/>
+      <w:r>
+        <w:rPr>
+          <w:lang w:val="fr-FR"/>
+        </w:rPr>
+        <w:t xml:space="preserve"> </w:t>
+      </w:r>
+      <w:proofErr w:type="spellStart"/>
+      <w:r>
+        <w:rPr>
+          <w:lang w:val="fr-FR"/>
+        </w:rPr>
+        <w:t>Prerequisite</w:t>
+      </w:r>
+      <w:proofErr w:type="spellEnd"/>
+      <w:r>
+        <w:rPr>
+          <w:lang w:val="fr-FR"/>
+        </w:rPr>
+        <w:t xml:space="preserve"> </w:t>
+      </w:r>
+      <w:proofErr w:type="spellStart"/>
+      <w:r>
+        <w:rPr>
+          <w:lang w:val="fr-FR"/>
+        </w:rPr>
+        <w:t>có</w:t>
+      </w:r>
+      <w:proofErr w:type="spellEnd"/>
+      <w:r>
+        <w:rPr>
+          <w:lang w:val="fr-FR"/>
+        </w:rPr>
+        <w:t xml:space="preserve"> </w:t>
+      </w:r>
+      <w:proofErr w:type="spellStart"/>
+      <w:r>
+        <w:rPr>
+          <w:lang w:val="fr-FR"/>
+        </w:rPr>
+        <w:t>nằm</w:t>
+      </w:r>
+      <w:proofErr w:type="spellEnd"/>
+      <w:r>
+        <w:rPr>
+          <w:lang w:val="fr-FR"/>
+        </w:rPr>
+        <w:t xml:space="preserve"> </w:t>
+      </w:r>
+      <w:proofErr w:type="spellStart"/>
+      <w:r>
+        <w:rPr>
+          <w:lang w:val="fr-FR"/>
+        </w:rPr>
+        <w:t>trong</w:t>
+      </w:r>
+      <w:proofErr w:type="spellEnd"/>
+      <w:r>
+        <w:rPr>
+          <w:lang w:val="fr-FR"/>
+        </w:rPr>
+        <w:t xml:space="preserve"> </w:t>
+      </w:r>
+      <w:proofErr w:type="spellStart"/>
+      <w:r>
+        <w:rPr>
+          <w:lang w:val="fr-FR"/>
+        </w:rPr>
+        <w:t>tập</w:t>
+      </w:r>
+      <w:proofErr w:type="spellEnd"/>
+      <w:r>
+        <w:rPr>
+          <w:lang w:val="fr-FR"/>
+        </w:rPr>
+        <w:t xml:space="preserve"> </w:t>
+      </w:r>
+      <w:proofErr w:type="spellStart"/>
+      <w:r>
+        <w:rPr>
+          <w:lang w:val="fr-FR"/>
+        </w:rPr>
+        <w:t>ExpandedConsequence</w:t>
+      </w:r>
+      <w:proofErr w:type="spellEnd"/>
+      <w:r>
+        <w:rPr>
+          <w:lang w:val="fr-FR"/>
+        </w:rPr>
+        <w:t xml:space="preserve"> là </w:t>
+      </w:r>
+      <w:proofErr w:type="spellStart"/>
+      <w:r>
+        <w:rPr>
+          <w:lang w:val="fr-FR"/>
+        </w:rPr>
+        <w:t>dc</w:t>
+      </w:r>
+      <w:proofErr w:type="spellEnd"/>
+      <w:r>
+        <w:rPr>
+          <w:lang w:val="fr-FR"/>
+        </w:rPr>
+        <w:t xml:space="preserve"> </w:t>
+      </w:r>
+      <w:proofErr w:type="spellStart"/>
+      <w:r>
+        <w:rPr>
+          <w:lang w:val="fr-FR"/>
+        </w:rPr>
+        <w:t>rồi</w:t>
+      </w:r>
+      <w:proofErr w:type="spellEnd"/>
+      <w:r>
+        <w:rPr>
+          <w:lang w:val="fr-FR"/>
+        </w:rPr>
+        <w:t>.</w:t>
       </w:r>
     </w:p>
     <w:sectPr>
@@ -8923,6 +10064,95 @@
     </w:lvl>
   </w:abstractNum>
   <w:abstractNum w:abstractNumId="1">
+    <w:nsid w:val="2B0E6EDC"/>
+    <w:multiLevelType w:val="hybridMultilevel"/>
+    <w:tmpl w:val="F5AEA74A"/>
+    <w:lvl w:ilvl="0" w:tplc="042A000F">
+      <w:start w:val="1"/>
+      <w:numFmt w:val="decimal"/>
+      <w:lvlText w:val="%1."/>
+      <w:lvlJc w:val="left"/>
+      <w:pPr>
+        <w:ind w:left="720" w:hanging="360"/>
+      </w:pPr>
+      <w:rPr>
+        <w:rFonts w:hint="default"/>
+      </w:rPr>
+    </w:lvl>
+    <w:lvl w:ilvl="1" w:tplc="042A0019" w:tentative="1">
+      <w:start w:val="1"/>
+      <w:numFmt w:val="lowerLetter"/>
+      <w:lvlText w:val="%2."/>
+      <w:lvlJc w:val="left"/>
+      <w:pPr>
+        <w:ind w:left="1440" w:hanging="360"/>
+      </w:pPr>
+    </w:lvl>
+    <w:lvl w:ilvl="2" w:tplc="042A001B" w:tentative="1">
+      <w:start w:val="1"/>
+      <w:numFmt w:val="lowerRoman"/>
+      <w:lvlText w:val="%3."/>
+      <w:lvlJc w:val="right"/>
+      <w:pPr>
+        <w:ind w:left="2160" w:hanging="180"/>
+      </w:pPr>
+    </w:lvl>
+    <w:lvl w:ilvl="3" w:tplc="042A000F" w:tentative="1">
+      <w:start w:val="1"/>
+      <w:numFmt w:val="decimal"/>
+      <w:lvlText w:val="%4."/>
+      <w:lvlJc w:val="left"/>
+      <w:pPr>
+        <w:ind w:left="2880" w:hanging="360"/>
+      </w:pPr>
+    </w:lvl>
+    <w:lvl w:ilvl="4" w:tplc="042A0019" w:tentative="1">
+      <w:start w:val="1"/>
+      <w:numFmt w:val="lowerLetter"/>
+      <w:lvlText w:val="%5."/>
+      <w:lvlJc w:val="left"/>
+      <w:pPr>
+        <w:ind w:left="3600" w:hanging="360"/>
+      </w:pPr>
+    </w:lvl>
+    <w:lvl w:ilvl="5" w:tplc="042A001B" w:tentative="1">
+      <w:start w:val="1"/>
+      <w:numFmt w:val="lowerRoman"/>
+      <w:lvlText w:val="%6."/>
+      <w:lvlJc w:val="right"/>
+      <w:pPr>
+        <w:ind w:left="4320" w:hanging="180"/>
+      </w:pPr>
+    </w:lvl>
+    <w:lvl w:ilvl="6" w:tplc="042A000F" w:tentative="1">
+      <w:start w:val="1"/>
+      <w:numFmt w:val="decimal"/>
+      <w:lvlText w:val="%7."/>
+      <w:lvlJc w:val="left"/>
+      <w:pPr>
+        <w:ind w:left="5040" w:hanging="360"/>
+      </w:pPr>
+    </w:lvl>
+    <w:lvl w:ilvl="7" w:tplc="042A0019" w:tentative="1">
+      <w:start w:val="1"/>
+      <w:numFmt w:val="lowerLetter"/>
+      <w:lvlText w:val="%8."/>
+      <w:lvlJc w:val="left"/>
+      <w:pPr>
+        <w:ind w:left="5760" w:hanging="360"/>
+      </w:pPr>
+    </w:lvl>
+    <w:lvl w:ilvl="8" w:tplc="042A001B" w:tentative="1">
+      <w:start w:val="1"/>
+      <w:numFmt w:val="lowerRoman"/>
+      <w:lvlText w:val="%9."/>
+      <w:lvlJc w:val="right"/>
+      <w:pPr>
+        <w:ind w:left="6480" w:hanging="180"/>
+      </w:pPr>
+    </w:lvl>
+  </w:abstractNum>
+  <w:abstractNum w:abstractNumId="2">
     <w:nsid w:val="4E7C3ED7"/>
     <w:multiLevelType w:val="hybridMultilevel"/>
     <w:tmpl w:val="8C2CEB70"/>
@@ -9035,10 +10265,13 @@
     </w:lvl>
   </w:abstractNum>
   <w:num w:numId="1">
-    <w:abstractNumId w:val="1"/>
+    <w:abstractNumId w:val="2"/>
   </w:num>
   <w:num w:numId="2">
     <w:abstractNumId w:val="0"/>
+  </w:num>
+  <w:num w:numId="3">
+    <w:abstractNumId w:val="1"/>
   </w:num>
 </w:numbering>
 </file>

</xml_diff>

<commit_message>
MODIFY branches/Thi/Constructing Attack Scenarios through Correlation of Intrusion Alerts.docx Answer question 1 (by Mr Kim) for this report
</commit_message>
<xml_diff>
--- a/Constructing Attack Scenarios through Correlation of Intrusion Alerts.docx
+++ b/Constructing Attack Scenarios through Correlation of Intrusion Alerts.docx
@@ -3023,6 +3023,7 @@
         <w:rPr>
           <w:rFonts w:cstheme="minorHAnsi"/>
         </w:rPr>
+        <w:lastRenderedPageBreak/>
         <w:t>tất</w:t>
       </w:r>
       <w:proofErr w:type="spellEnd"/>
@@ -3268,7 +3269,6 @@
           <w:rFonts w:cstheme="minorHAnsi"/>
           <w:b/>
         </w:rPr>
-        <w:lastRenderedPageBreak/>
         <w:t>Hyper-alert correlation graph</w:t>
       </w:r>
       <w:r>
@@ -4169,7 +4169,6 @@
         <w:rPr>
           <w:rFonts w:cstheme="minorHAnsi"/>
           <w:noProof/>
-          <w:lang w:val="vi-VN" w:eastAsia="zh-CN"/>
         </w:rPr>
         <w:drawing>
           <wp:inline distT="0" distB="0" distL="0" distR="0">
@@ -5161,7 +5160,6 @@
       <w:r>
         <w:rPr>
           <w:noProof/>
-          <w:lang w:val="vi-VN" w:eastAsia="zh-CN"/>
         </w:rPr>
         <w:lastRenderedPageBreak/>
         <w:drawing>
@@ -6587,7 +6585,6 @@
       <w:r>
         <w:rPr>
           <w:noProof/>
-          <w:lang w:val="vi-VN" w:eastAsia="zh-CN"/>
         </w:rPr>
         <w:drawing>
           <wp:inline distT="0" distB="0" distL="0" distR="0">
@@ -7092,7 +7089,6 @@
       <w:r>
         <w:rPr>
           <w:noProof/>
-          <w:lang w:val="vi-VN" w:eastAsia="zh-CN"/>
         </w:rPr>
         <w:drawing>
           <wp:inline distT="0" distB="0" distL="0" distR="0">
@@ -7259,7 +7255,6 @@
       <w:r>
         <w:rPr>
           <w:noProof/>
-          <w:lang w:val="vi-VN" w:eastAsia="zh-CN"/>
         </w:rPr>
         <w:drawing>
           <wp:inline distT="0" distB="0" distL="0" distR="0">
@@ -7522,7 +7517,6 @@
       <w:r>
         <w:rPr>
           <w:noProof/>
-          <w:lang w:val="vi-VN" w:eastAsia="zh-CN"/>
         </w:rPr>
         <w:drawing>
           <wp:inline distT="0" distB="0" distL="0" distR="0">
@@ -7631,7 +7625,6 @@
       <w:r>
         <w:rPr>
           <w:noProof/>
-          <w:lang w:val="vi-VN" w:eastAsia="zh-CN"/>
         </w:rPr>
         <w:drawing>
           <wp:inline distT="0" distB="0" distL="0" distR="0">
@@ -7726,7 +7719,6 @@
       <w:r>
         <w:rPr>
           <w:noProof/>
-          <w:lang w:val="vi-VN" w:eastAsia="zh-CN"/>
         </w:rPr>
         <w:drawing>
           <wp:inline distT="0" distB="0" distL="0" distR="0">
@@ -9953,6 +9945,602 @@
           <w:lang w:val="fr-FR"/>
         </w:rPr>
         <w:t>rồi</w:t>
+      </w:r>
+      <w:proofErr w:type="spellEnd"/>
+      <w:r>
+        <w:rPr>
+          <w:lang w:val="fr-FR"/>
+        </w:rPr>
+        <w:t>.</w:t>
+      </w:r>
+    </w:p>
+    <w:p>
+      <w:pPr>
+        <w:pStyle w:val="ListParagraph"/>
+        <w:rPr>
+          <w:lang w:val="fr-FR"/>
+        </w:rPr>
+      </w:pPr>
+    </w:p>
+    <w:p>
+      <w:pPr>
+        <w:pStyle w:val="ListParagraph"/>
+        <w:rPr>
+          <w:lang w:val="fr-FR"/>
+        </w:rPr>
+      </w:pPr>
+      <w:r>
+        <w:rPr>
+          <w:lang w:val="fr-FR"/>
+        </w:rPr>
+        <w:t xml:space="preserve">Ans : </w:t>
+      </w:r>
+      <w:proofErr w:type="spellStart"/>
+      <w:r>
+        <w:rPr>
+          <w:lang w:val="fr-FR"/>
+        </w:rPr>
+        <w:t>mỗi</w:t>
+      </w:r>
+      <w:proofErr w:type="spellEnd"/>
+      <w:r>
+        <w:rPr>
+          <w:lang w:val="fr-FR"/>
+        </w:rPr>
+        <w:t xml:space="preserve"> hyper-</w:t>
+      </w:r>
+      <w:proofErr w:type="spellStart"/>
+      <w:r>
+        <w:rPr>
+          <w:lang w:val="fr-FR"/>
+        </w:rPr>
+        <w:t>alert</w:t>
+      </w:r>
+      <w:proofErr w:type="spellEnd"/>
+      <w:r>
+        <w:rPr>
+          <w:lang w:val="fr-FR"/>
+        </w:rPr>
+        <w:t xml:space="preserve"> </w:t>
+      </w:r>
+      <w:proofErr w:type="spellStart"/>
+      <w:r>
+        <w:rPr>
+          <w:lang w:val="fr-FR"/>
+        </w:rPr>
+        <w:t>có</w:t>
+      </w:r>
+      <w:proofErr w:type="spellEnd"/>
+      <w:r>
+        <w:rPr>
+          <w:lang w:val="fr-FR"/>
+        </w:rPr>
+        <w:t xml:space="preserve"> </w:t>
+      </w:r>
+      <w:proofErr w:type="spellStart"/>
+      <w:r>
+        <w:rPr>
+          <w:lang w:val="fr-FR"/>
+        </w:rPr>
+        <w:t>thể</w:t>
+      </w:r>
+      <w:proofErr w:type="spellEnd"/>
+      <w:r>
+        <w:rPr>
+          <w:lang w:val="fr-FR"/>
+        </w:rPr>
+        <w:t xml:space="preserve"> </w:t>
+      </w:r>
+      <w:proofErr w:type="spellStart"/>
+      <w:r>
+        <w:rPr>
+          <w:lang w:val="fr-FR"/>
+        </w:rPr>
+        <w:t>có</w:t>
+      </w:r>
+      <w:proofErr w:type="spellEnd"/>
+      <w:r>
+        <w:rPr>
+          <w:lang w:val="fr-FR"/>
+        </w:rPr>
+        <w:t xml:space="preserve"> </w:t>
+      </w:r>
+      <w:proofErr w:type="spellStart"/>
+      <w:r>
+        <w:rPr>
+          <w:lang w:val="fr-FR"/>
+        </w:rPr>
+        <w:t>nhiều</w:t>
+      </w:r>
+      <w:proofErr w:type="spellEnd"/>
+      <w:r>
+        <w:rPr>
+          <w:lang w:val="fr-FR"/>
+        </w:rPr>
+        <w:t xml:space="preserve"> </w:t>
+      </w:r>
+      <w:proofErr w:type="spellStart"/>
+      <w:r>
+        <w:rPr>
+          <w:lang w:val="fr-FR"/>
+        </w:rPr>
+        <w:t>hàng</w:t>
+      </w:r>
+      <w:proofErr w:type="spellEnd"/>
+      <w:r>
+        <w:rPr>
+          <w:lang w:val="fr-FR"/>
+        </w:rPr>
+        <w:t xml:space="preserve"> </w:t>
+      </w:r>
+      <w:proofErr w:type="spellStart"/>
+      <w:r>
+        <w:rPr>
+          <w:lang w:val="fr-FR"/>
+        </w:rPr>
+        <w:t>trong</w:t>
+      </w:r>
+      <w:proofErr w:type="spellEnd"/>
+      <w:r>
+        <w:rPr>
+          <w:lang w:val="fr-FR"/>
+        </w:rPr>
+        <w:t xml:space="preserve"> </w:t>
+      </w:r>
+      <w:proofErr w:type="spellStart"/>
+      <w:r>
+        <w:rPr>
+          <w:lang w:val="fr-FR"/>
+        </w:rPr>
+        <w:t>bảng</w:t>
+      </w:r>
+      <w:proofErr w:type="spellEnd"/>
+      <w:r>
+        <w:rPr>
+          <w:lang w:val="fr-FR"/>
+        </w:rPr>
+        <w:t xml:space="preserve">, </w:t>
+      </w:r>
+      <w:proofErr w:type="spellStart"/>
+      <w:r>
+        <w:rPr>
+          <w:lang w:val="fr-FR"/>
+        </w:rPr>
+        <w:t>tức</w:t>
+      </w:r>
+      <w:proofErr w:type="spellEnd"/>
+      <w:r>
+        <w:rPr>
+          <w:lang w:val="fr-FR"/>
+        </w:rPr>
+        <w:t xml:space="preserve"> là </w:t>
+      </w:r>
+      <w:proofErr w:type="spellStart"/>
+      <w:r>
+        <w:rPr>
+          <w:lang w:val="fr-FR"/>
+        </w:rPr>
+        <w:t>có</w:t>
+      </w:r>
+      <w:proofErr w:type="spellEnd"/>
+      <w:r>
+        <w:rPr>
+          <w:lang w:val="fr-FR"/>
+        </w:rPr>
+        <w:t xml:space="preserve"> </w:t>
+      </w:r>
+      <w:proofErr w:type="spellStart"/>
+      <w:r>
+        <w:rPr>
+          <w:lang w:val="fr-FR"/>
+        </w:rPr>
+        <w:t>thể</w:t>
+      </w:r>
+      <w:proofErr w:type="spellEnd"/>
+      <w:r>
+        <w:rPr>
+          <w:lang w:val="fr-FR"/>
+        </w:rPr>
+        <w:t xml:space="preserve"> </w:t>
+      </w:r>
+      <w:proofErr w:type="spellStart"/>
+      <w:r>
+        <w:rPr>
+          <w:lang w:val="fr-FR"/>
+        </w:rPr>
+        <w:t>có</w:t>
+      </w:r>
+      <w:proofErr w:type="spellEnd"/>
+      <w:r>
+        <w:rPr>
+          <w:lang w:val="fr-FR"/>
+        </w:rPr>
+        <w:t xml:space="preserve"> </w:t>
+      </w:r>
+      <w:proofErr w:type="spellStart"/>
+      <w:r>
+        <w:rPr>
+          <w:lang w:val="fr-FR"/>
+        </w:rPr>
+        <w:t>nhiều</w:t>
+      </w:r>
+      <w:proofErr w:type="spellEnd"/>
+      <w:r>
+        <w:rPr>
+          <w:lang w:val="fr-FR"/>
+        </w:rPr>
+        <w:t xml:space="preserve"> </w:t>
+      </w:r>
+      <w:proofErr w:type="spellStart"/>
+      <w:r>
+        <w:rPr>
+          <w:lang w:val="fr-FR"/>
+        </w:rPr>
+        <w:t>HyperAlertID</w:t>
+      </w:r>
+      <w:proofErr w:type="spellEnd"/>
+      <w:r>
+        <w:rPr>
+          <w:lang w:val="fr-FR"/>
+        </w:rPr>
+        <w:t xml:space="preserve">. Khi </w:t>
+      </w:r>
+      <w:proofErr w:type="spellStart"/>
+      <w:r>
+        <w:rPr>
+          <w:lang w:val="fr-FR"/>
+        </w:rPr>
+        <w:t>kiểm</w:t>
+      </w:r>
+      <w:proofErr w:type="spellEnd"/>
+      <w:r>
+        <w:rPr>
+          <w:lang w:val="fr-FR"/>
+        </w:rPr>
+        <w:t xml:space="preserve"> </w:t>
+      </w:r>
+      <w:proofErr w:type="spellStart"/>
+      <w:r>
+        <w:rPr>
+          <w:lang w:val="fr-FR"/>
+        </w:rPr>
+        <w:t>tra</w:t>
+      </w:r>
+      <w:proofErr w:type="spellEnd"/>
+      <w:r>
+        <w:rPr>
+          <w:lang w:val="fr-FR"/>
+        </w:rPr>
+        <w:t xml:space="preserve"> </w:t>
+      </w:r>
+      <w:proofErr w:type="spellStart"/>
+      <w:r>
+        <w:rPr>
+          <w:lang w:val="fr-FR"/>
+        </w:rPr>
+        <w:t>điều</w:t>
+      </w:r>
+      <w:proofErr w:type="spellEnd"/>
+      <w:r>
+        <w:rPr>
+          <w:lang w:val="fr-FR"/>
+        </w:rPr>
+        <w:t xml:space="preserve"> </w:t>
+      </w:r>
+      <w:proofErr w:type="spellStart"/>
+      <w:r>
+        <w:rPr>
+          <w:lang w:val="fr-FR"/>
+        </w:rPr>
+        <w:t>kiện</w:t>
+      </w:r>
+      <w:proofErr w:type="spellEnd"/>
+      <w:r>
+        <w:rPr>
+          <w:lang w:val="fr-FR"/>
+        </w:rPr>
+        <w:t xml:space="preserve"> </w:t>
+      </w:r>
+      <w:proofErr w:type="spellStart"/>
+      <w:r>
+        <w:rPr>
+          <w:lang w:val="fr-FR"/>
+        </w:rPr>
+        <w:t>như</w:t>
+      </w:r>
+      <w:proofErr w:type="spellEnd"/>
+      <w:r>
+        <w:rPr>
+          <w:lang w:val="fr-FR"/>
+        </w:rPr>
+        <w:t xml:space="preserve"> </w:t>
+      </w:r>
+      <w:proofErr w:type="spellStart"/>
+      <w:r>
+        <w:rPr>
+          <w:lang w:val="fr-FR"/>
+        </w:rPr>
+        <w:t>thế</w:t>
+      </w:r>
+      <w:proofErr w:type="spellEnd"/>
+      <w:r>
+        <w:rPr>
+          <w:lang w:val="fr-FR"/>
+        </w:rPr>
+        <w:t xml:space="preserve"> </w:t>
+      </w:r>
+      <w:proofErr w:type="spellStart"/>
+      <w:r>
+        <w:rPr>
+          <w:lang w:val="fr-FR"/>
+        </w:rPr>
+        <w:t>thì</w:t>
+      </w:r>
+      <w:proofErr w:type="spellEnd"/>
+      <w:r>
+        <w:rPr>
+          <w:lang w:val="fr-FR"/>
+        </w:rPr>
+        <w:t xml:space="preserve"> </w:t>
+      </w:r>
+      <w:proofErr w:type="spellStart"/>
+      <w:r>
+        <w:rPr>
+          <w:lang w:val="fr-FR"/>
+        </w:rPr>
+        <w:t>chỉ</w:t>
+      </w:r>
+      <w:proofErr w:type="spellEnd"/>
+      <w:r>
+        <w:rPr>
+          <w:lang w:val="fr-FR"/>
+        </w:rPr>
+        <w:t xml:space="preserve"> </w:t>
+      </w:r>
+      <w:proofErr w:type="spellStart"/>
+      <w:r>
+        <w:rPr>
+          <w:lang w:val="fr-FR"/>
+        </w:rPr>
+        <w:t>có</w:t>
+      </w:r>
+      <w:proofErr w:type="spellEnd"/>
+      <w:r>
+        <w:rPr>
+          <w:lang w:val="fr-FR"/>
+        </w:rPr>
+        <w:t xml:space="preserve"> 1 </w:t>
+      </w:r>
+      <w:proofErr w:type="spellStart"/>
+      <w:r>
+        <w:rPr>
+          <w:lang w:val="fr-FR"/>
+        </w:rPr>
+        <w:t>predicate</w:t>
+      </w:r>
+      <w:proofErr w:type="spellEnd"/>
+      <w:r>
+        <w:rPr>
+          <w:lang w:val="fr-FR"/>
+        </w:rPr>
+        <w:t xml:space="preserve"> </w:t>
+      </w:r>
+      <w:proofErr w:type="spellStart"/>
+      <w:r>
+        <w:rPr>
+          <w:lang w:val="fr-FR"/>
+        </w:rPr>
+        <w:t>của</w:t>
+      </w:r>
+      <w:proofErr w:type="spellEnd"/>
+      <w:r>
+        <w:rPr>
+          <w:lang w:val="fr-FR"/>
+        </w:rPr>
+        <w:t xml:space="preserve"> </w:t>
+      </w:r>
+      <w:proofErr w:type="spellStart"/>
+      <w:r>
+        <w:rPr>
+          <w:lang w:val="fr-FR"/>
+        </w:rPr>
+        <w:t>prerequisite</w:t>
+      </w:r>
+      <w:proofErr w:type="spellEnd"/>
+      <w:r>
+        <w:rPr>
+          <w:lang w:val="fr-FR"/>
+        </w:rPr>
+        <w:t xml:space="preserve"> </w:t>
+      </w:r>
+      <w:proofErr w:type="spellStart"/>
+      <w:r>
+        <w:rPr>
+          <w:lang w:val="fr-FR"/>
+        </w:rPr>
+        <w:t>hoặc</w:t>
+      </w:r>
+      <w:proofErr w:type="spellEnd"/>
+      <w:r>
+        <w:rPr>
+          <w:lang w:val="fr-FR"/>
+        </w:rPr>
+        <w:t xml:space="preserve"> </w:t>
+      </w:r>
+      <w:proofErr w:type="spellStart"/>
+      <w:r>
+        <w:rPr>
+          <w:lang w:val="fr-FR"/>
+        </w:rPr>
+        <w:t>expanded</w:t>
+      </w:r>
+      <w:proofErr w:type="spellEnd"/>
+      <w:r>
+        <w:rPr>
+          <w:lang w:val="fr-FR"/>
+        </w:rPr>
+        <w:t xml:space="preserve"> </w:t>
+      </w:r>
+      <w:proofErr w:type="spellStart"/>
+      <w:r>
+        <w:rPr>
+          <w:lang w:val="fr-FR"/>
+        </w:rPr>
+        <w:t>consequence</w:t>
+      </w:r>
+      <w:proofErr w:type="spellEnd"/>
+      <w:r>
+        <w:rPr>
+          <w:lang w:val="fr-FR"/>
+        </w:rPr>
+        <w:t xml:space="preserve"> </w:t>
+      </w:r>
+      <w:proofErr w:type="spellStart"/>
+      <w:r>
+        <w:rPr>
+          <w:lang w:val="fr-FR"/>
+        </w:rPr>
+        <w:t>được</w:t>
+      </w:r>
+      <w:proofErr w:type="spellEnd"/>
+      <w:r>
+        <w:rPr>
+          <w:lang w:val="fr-FR"/>
+        </w:rPr>
+        <w:t xml:space="preserve"> </w:t>
+      </w:r>
+      <w:proofErr w:type="spellStart"/>
+      <w:r>
+        <w:rPr>
+          <w:lang w:val="fr-FR"/>
+        </w:rPr>
+        <w:t>so</w:t>
+      </w:r>
+      <w:proofErr w:type="spellEnd"/>
+      <w:r>
+        <w:rPr>
+          <w:lang w:val="fr-FR"/>
+        </w:rPr>
+        <w:t xml:space="preserve"> </w:t>
+      </w:r>
+      <w:proofErr w:type="spellStart"/>
+      <w:r>
+        <w:rPr>
+          <w:lang w:val="fr-FR"/>
+        </w:rPr>
+        <w:t>sánh</w:t>
+      </w:r>
+      <w:proofErr w:type="spellEnd"/>
+      <w:r>
+        <w:rPr>
+          <w:lang w:val="fr-FR"/>
+        </w:rPr>
+        <w:t xml:space="preserve"> </w:t>
+      </w:r>
+      <w:proofErr w:type="spellStart"/>
+      <w:r>
+        <w:rPr>
+          <w:lang w:val="fr-FR"/>
+        </w:rPr>
+        <w:t>thôi</w:t>
+      </w:r>
+      <w:proofErr w:type="spellEnd"/>
+      <w:r>
+        <w:rPr>
+          <w:lang w:val="fr-FR"/>
+        </w:rPr>
+        <w:t xml:space="preserve">. </w:t>
+      </w:r>
+      <w:proofErr w:type="spellStart"/>
+      <w:r>
+        <w:rPr>
+          <w:lang w:val="fr-FR"/>
+        </w:rPr>
+        <w:t>Nên</w:t>
+      </w:r>
+      <w:proofErr w:type="spellEnd"/>
+      <w:r>
+        <w:rPr>
+          <w:lang w:val="fr-FR"/>
+        </w:rPr>
+        <w:t xml:space="preserve"> </w:t>
+      </w:r>
+      <w:proofErr w:type="spellStart"/>
+      <w:r>
+        <w:rPr>
+          <w:lang w:val="fr-FR"/>
+        </w:rPr>
+        <w:t>kết</w:t>
+      </w:r>
+      <w:proofErr w:type="spellEnd"/>
+      <w:r>
+        <w:rPr>
+          <w:lang w:val="fr-FR"/>
+        </w:rPr>
+        <w:t xml:space="preserve"> </w:t>
+      </w:r>
+      <w:proofErr w:type="spellStart"/>
+      <w:r>
+        <w:rPr>
+          <w:lang w:val="fr-FR"/>
+        </w:rPr>
+        <w:t>quả</w:t>
+      </w:r>
+      <w:proofErr w:type="spellEnd"/>
+      <w:r>
+        <w:rPr>
+          <w:lang w:val="fr-FR"/>
+        </w:rPr>
+        <w:t xml:space="preserve"> </w:t>
+      </w:r>
+      <w:proofErr w:type="spellStart"/>
+      <w:r>
+        <w:rPr>
+          <w:lang w:val="fr-FR"/>
+        </w:rPr>
+        <w:t>vẫn</w:t>
+      </w:r>
+      <w:proofErr w:type="spellEnd"/>
+      <w:r>
+        <w:rPr>
+          <w:lang w:val="fr-FR"/>
+        </w:rPr>
+        <w:t xml:space="preserve"> là </w:t>
+      </w:r>
+      <w:proofErr w:type="spellStart"/>
+      <w:r>
+        <w:rPr>
+          <w:lang w:val="fr-FR"/>
+        </w:rPr>
+        <w:t>như</w:t>
+      </w:r>
+      <w:proofErr w:type="spellEnd"/>
+      <w:r>
+        <w:rPr>
+          <w:lang w:val="fr-FR"/>
+        </w:rPr>
+        <w:t xml:space="preserve"> </w:t>
+      </w:r>
+      <w:proofErr w:type="spellStart"/>
+      <w:r>
+        <w:rPr>
+          <w:lang w:val="fr-FR"/>
+        </w:rPr>
+        <w:t>ông</w:t>
+      </w:r>
+      <w:proofErr w:type="spellEnd"/>
+      <w:r>
+        <w:rPr>
+          <w:lang w:val="fr-FR"/>
+        </w:rPr>
+        <w:t xml:space="preserve"> </w:t>
+      </w:r>
+      <w:proofErr w:type="spellStart"/>
+      <w:r>
+        <w:rPr>
+          <w:lang w:val="fr-FR"/>
+        </w:rPr>
+        <w:t>nói</w:t>
       </w:r>
       <w:proofErr w:type="spellEnd"/>
       <w:r>

</xml_diff>